<commit_message>
getTile added in Game.h
</commit_message>
<xml_diff>
--- a/Notizen BasicTrax.docx
+++ b/Notizen BasicTrax.docx
@@ -1110,7 +1110,6 @@
           <w:szCs w:val="28"/>
         </w:rPr>
       </w:pPr>
-      <w:bookmarkStart w:id="0" w:name="_GoBack"/>
       <w:r>
         <w:rPr>
           <w:b/>
@@ -1120,7 +1119,6 @@
         <w:t>Aufgabenaufteilung:</w:t>
       </w:r>
     </w:p>
-    <w:bookmarkEnd w:id="0"/>
     <w:p>
       <w:pPr>
         <w:pStyle w:val="ListParagraph"/>
@@ -1129,11 +1127,10 @@
           <w:numId w:val="7"/>
         </w:numPr>
       </w:pPr>
-      <w:r>
-        <w:t xml:space="preserve">In </w:t>
-      </w:r>
-      <w:r>
-        <w:t>Datei schreiben, Kommandoeingabe</w:t>
+      <w:bookmarkStart w:id="0" w:name="_GoBack"/>
+      <w:bookmarkEnd w:id="0"/>
+      <w:r>
+        <w:t>Kommandoeingabe</w:t>
       </w:r>
     </w:p>
     <w:p>
@@ -1176,6 +1173,9 @@
       <w:proofErr w:type="spellEnd"/>
       <w:r>
         <w:t xml:space="preserve"> und Unentschieden</w:t>
+      </w:r>
+      <w:r>
+        <w:t xml:space="preserve"> – In Datei schreiben</w:t>
       </w:r>
     </w:p>
     <w:p/>

</xml_diff>

<commit_message>
changes in TileType completed
</commit_message>
<xml_diff>
--- a/Notizen BasicTrax.docx
+++ b/Notizen BasicTrax.docx
@@ -1127,11 +1127,14 @@
           <w:numId w:val="7"/>
         </w:numPr>
       </w:pPr>
+      <w:r>
+        <w:t>Kommandoeingabe</w:t>
+      </w:r>
+      <w:r>
+        <w:t xml:space="preserve"> - Fehlerbehandlung</w:t>
+      </w:r>
       <w:bookmarkStart w:id="0" w:name="_GoBack"/>
       <w:bookmarkEnd w:id="0"/>
-      <w:r>
-        <w:t>Kommandoeingabe</w:t>
-      </w:r>
     </w:p>
     <w:p>
       <w:pPr>

</xml_diff>